<commit_message>
Atualização da proposta de desenvolvimento
</commit_message>
<xml_diff>
--- a/Documentação/PropostaSIColetaLixo.docx
+++ b/Documentação/PropostaSIColetaLixo.docx
@@ -158,8 +158,6 @@
     <w:p>
       <w:pPr>
         <w:rPr>
-          <w:b/>
-          <w:bCs/>
           <w:sz w:val="28"/>
           <w:szCs w:val="28"/>
         </w:rPr>
@@ -181,7 +179,53 @@
         <w:t>Métodos de desenvolvimento onde não se é possível retornar, e editar, arquivos que já foram concluídos não seriam ideias em vista da arbitrariedade do problema.</w:t>
       </w:r>
     </w:p>
-    <w:p/>
+    <w:p>
+      <w:pPr>
+        <w:rPr>
+          <w:sz w:val="28"/>
+          <w:szCs w:val="28"/>
+        </w:rPr>
+      </w:pPr>
+    </w:p>
+    <w:p>
+      <w:pPr>
+        <w:rPr>
+          <w:b/>
+          <w:bCs/>
+          <w:sz w:val="32"/>
+          <w:szCs w:val="32"/>
+        </w:rPr>
+      </w:pPr>
+      <w:r>
+        <w:rPr>
+          <w:b/>
+          <w:bCs/>
+          <w:sz w:val="32"/>
+          <w:szCs w:val="32"/>
+        </w:rPr>
+        <w:t>O SCRUM deve ser usado no projeto?</w:t>
+      </w:r>
+    </w:p>
+    <w:p>
+      <w:pPr>
+        <w:rPr>
+          <w:b/>
+          <w:bCs/>
+          <w:sz w:val="32"/>
+          <w:szCs w:val="32"/>
+        </w:rPr>
+      </w:pPr>
+    </w:p>
+    <w:p>
+      <w:r>
+        <w:rPr>
+          <w:sz w:val="28"/>
+          <w:szCs w:val="28"/>
+        </w:rPr>
+        <w:tab/>
+        <w:t>Como citado na proposta, não há uma forma fixa de solucionar o problema do sistema de coleta de lixo, por causa das diversas variáveis envolvidas no ambiente em que a coleta acontece. Portanto, utilizar do SCRUM para o desenvolvimento desde software é extremamente necessário. Por o projeto envolver vários problemas como trânsito, produção do lixo e tempo, é interessante dividir a equipe para cada tarefa realizando reuniões frequentes para alinhar o que vem sendo produzido por cada uma delas e alterar de planejamento caso algum novo empecilho seja detectado.</w:t>
+      </w:r>
+    </w:p>
     <w:p/>
     <w:p/>
     <w:p/>

</xml_diff>